<commit_message>
prova unidade 1 gestão de projetos
</commit_message>
<xml_diff>
--- a/04_gestao_projetos/gestão_projetos_notas.docx
+++ b/04_gestao_projetos/gestão_projetos_notas.docx
@@ -6,7 +6,7 @@
       <w:pPr>
         <w:spacing w:line="240" w:lineRule="auto"/>
         <w:rPr>
-          <w:rFonts w:ascii="Times New Roman" w:hAnsi="Times New Roman"/>
+          <w:rFonts w:asciiTheme="majorHAnsi" w:hAnsiTheme="majorHAnsi" w:cstheme="majorHAnsi"/>
           <w:sz w:val="24"/>
           <w:szCs w:val="24"/>
           <w:lang w:val="pt-BR"/>
@@ -17,58 +17,60 @@
       <w:pPr>
         <w:spacing w:line="240" w:lineRule="auto"/>
         <w:rPr>
-          <w:rFonts w:ascii="Century Schoolbook" w:hAnsi="Century Schoolbook"/>
+          <w:rFonts w:asciiTheme="majorHAnsi" w:hAnsiTheme="majorHAnsi" w:cstheme="majorHAnsi"/>
           <w:vertAlign w:val="subscript"/>
           <w:lang w:val="pt-BR"/>
         </w:rPr>
       </w:pPr>
       <w:r>
         <w:rPr>
-          <w:rFonts w:ascii="Century Schoolbook" w:hAnsi="Century Schoolbook"/>
+          <w:rFonts w:asciiTheme="majorHAnsi" w:hAnsiTheme="majorHAnsi" w:cstheme="majorHAnsi"/>
           <w:lang w:val="pt-BR"/>
         </w:rPr>
         <w:t xml:space="preserve">DISCIPLINA: </w:t>
       </w:r>
       <w:r>
         <w:rPr>
-          <w:rFonts w:ascii="Century Schoolbook" w:hAnsi="Century Schoolbook"/>
+          <w:rFonts w:asciiTheme="majorHAnsi" w:hAnsiTheme="majorHAnsi" w:cstheme="majorHAnsi"/>
           <w:lang w:val="pt-BR"/>
         </w:rPr>
         <w:t>Gestão de Projetos</w:t>
       </w:r>
+      <w:bookmarkStart w:id="0" w:name="_GoBack"/>
+      <w:bookmarkEnd w:id="0"/>
     </w:p>
     <w:p>
       <w:pPr>
         <w:spacing w:line="240" w:lineRule="auto"/>
         <w:rPr>
-          <w:rFonts w:ascii="Century Schoolbook" w:hAnsi="Century Schoolbook"/>
-          <w:lang w:val="pt-BR"/>
-        </w:rPr>
-      </w:pPr>
-      <w:r>
-        <w:rPr>
-          <w:rFonts w:ascii="Century Schoolbook" w:hAnsi="Century Schoolbook"/>
+          <w:rFonts w:asciiTheme="majorHAnsi" w:hAnsiTheme="majorHAnsi" w:cstheme="majorHAnsi"/>
+          <w:lang w:val="pt-BR"/>
+        </w:rPr>
+      </w:pPr>
+      <w:r>
+        <w:rPr>
+          <w:rFonts w:asciiTheme="majorHAnsi" w:hAnsiTheme="majorHAnsi" w:cstheme="majorHAnsi"/>
           <w:lang w:val="pt-BR"/>
         </w:rPr>
         <w:t>D</w:t>
       </w:r>
       <w:r>
         <w:rPr>
-          <w:rFonts w:ascii="Century Schoolbook" w:hAnsi="Century Schoolbook"/>
+          <w:rFonts w:asciiTheme="majorHAnsi" w:hAnsiTheme="majorHAnsi" w:cstheme="majorHAnsi"/>
           <w:lang w:val="pt-BR"/>
         </w:rPr>
         <w:t>O</w:t>
       </w:r>
       <w:r>
         <w:rPr>
-          <w:rFonts w:ascii="Century Schoolbook" w:hAnsi="Century Schoolbook"/>
+          <w:rFonts w:asciiTheme="majorHAnsi" w:hAnsiTheme="majorHAnsi" w:cstheme="majorHAnsi"/>
           <w:lang w:val="pt-BR"/>
         </w:rPr>
         <w:t xml:space="preserve">CENTE: </w:t>
       </w:r>
       <w:r>
         <w:rPr>
-          <w:rFonts w:ascii="Century Schoolbook" w:hAnsi="Century Schoolbook"/>
+          <w:rFonts w:asciiTheme="majorHAnsi" w:hAnsiTheme="majorHAnsi" w:cstheme="majorHAnsi"/>
           <w:lang w:val="pt-BR"/>
         </w:rPr>
         <w:t>Denise Aurora</w:t>
@@ -78,7 +80,7 @@
       <w:pPr>
         <w:spacing w:after="0" w:line="240" w:lineRule="auto"/>
         <w:rPr>
-          <w:rFonts w:ascii="Century Schoolbook" w:hAnsi="Century Schoolbook"/>
+          <w:rFonts w:asciiTheme="majorHAnsi" w:hAnsiTheme="majorHAnsi" w:cstheme="majorHAnsi"/>
           <w:lang w:val="pt-BR"/>
         </w:rPr>
       </w:pPr>
@@ -91,34 +93,18 @@
         </w:pBdr>
         <w:spacing w:after="0" w:line="240" w:lineRule="auto"/>
         <w:rPr>
-          <w:rFonts w:ascii="Century Schoolbook" w:hAnsi="Century Schoolbook"/>
+          <w:rFonts w:asciiTheme="majorHAnsi" w:hAnsiTheme="majorHAnsi" w:cstheme="majorHAnsi"/>
           <w:b/>
           <w:i/>
         </w:rPr>
       </w:pPr>
       <w:r>
         <w:rPr>
-          <w:rFonts w:ascii="Century Schoolbook" w:hAnsi="Century Schoolbook"/>
+          <w:rFonts w:asciiTheme="majorHAnsi" w:hAnsiTheme="majorHAnsi" w:cstheme="majorHAnsi"/>
           <w:b/>
           <w:i/>
         </w:rPr>
-        <w:t>A ne</w:t>
-      </w:r>
-      <w:r>
-        <w:rPr>
-          <w:rFonts w:ascii="Century Schoolbook" w:hAnsi="Century Schoolbook"/>
-          <w:b/>
-          <w:i/>
-        </w:rPr>
-        <w:t xml:space="preserve">w paradigm for project planning, </w:t>
-      </w:r>
-      <w:r>
-        <w:rPr>
-          <w:rFonts w:ascii="Century Schoolbook" w:hAnsi="Century Schoolbook"/>
-          <w:b/>
-          <w:i/>
-        </w:rPr>
-        <w:t>Owners and contractors can protect both workers and project economics by embracing a more efficient approach to project execution</w:t>
+        <w:t>A new paradigm for project planning, Owners and contractors can protect both workers and project economics by embracing a more efficient approach to project execution</w:t>
       </w:r>
     </w:p>
     <w:p>
@@ -129,46 +115,46 @@
         </w:pBdr>
         <w:spacing w:after="0" w:line="240" w:lineRule="auto"/>
         <w:rPr>
-          <w:rFonts w:ascii="Century Schoolbook" w:hAnsi="Century Schoolbook"/>
-          <w:lang w:val="pt-BR"/>
-        </w:rPr>
-      </w:pPr>
-      <w:r>
-        <w:rPr>
-          <w:rFonts w:ascii="Century Schoolbook" w:hAnsi="Century Schoolbook"/>
+          <w:rFonts w:asciiTheme="majorHAnsi" w:hAnsiTheme="majorHAnsi" w:cstheme="majorHAnsi"/>
+          <w:lang w:val="pt-BR"/>
+        </w:rPr>
+      </w:pPr>
+      <w:r>
+        <w:rPr>
+          <w:rFonts w:asciiTheme="majorHAnsi" w:hAnsiTheme="majorHAnsi" w:cstheme="majorHAnsi"/>
         </w:rPr>
         <w:t>Shu'aib Mahomed, Praveen Matta, Piotr Pikul, Filippo Rossi e Samer Theodory</w:t>
       </w:r>
       <w:r>
         <w:rPr>
-          <w:rFonts w:ascii="Century Schoolbook" w:hAnsi="Century Schoolbook"/>
+          <w:rFonts w:asciiTheme="majorHAnsi" w:hAnsiTheme="majorHAnsi" w:cstheme="majorHAnsi"/>
         </w:rPr>
         <w:t xml:space="preserve">. </w:t>
       </w:r>
       <w:r>
         <w:rPr>
-          <w:rFonts w:ascii="Century Schoolbook" w:hAnsi="Century Schoolbook"/>
+          <w:rFonts w:asciiTheme="majorHAnsi" w:hAnsiTheme="majorHAnsi" w:cstheme="majorHAnsi"/>
           <w:lang w:val="pt-BR"/>
         </w:rPr>
         <w:t>Artigo</w:t>
       </w:r>
       <w:r>
         <w:rPr>
-          <w:rFonts w:ascii="Century Schoolbook" w:hAnsi="Century Schoolbook"/>
+          <w:rFonts w:asciiTheme="majorHAnsi" w:hAnsiTheme="majorHAnsi" w:cstheme="majorHAnsi"/>
           <w:lang w:val="pt-BR"/>
         </w:rPr>
         <w:t>.</w:t>
       </w:r>
       <w:r>
         <w:rPr>
-          <w:rFonts w:ascii="Century Schoolbook" w:hAnsi="Century Schoolbook"/>
+          <w:rFonts w:asciiTheme="majorHAnsi" w:hAnsiTheme="majorHAnsi" w:cstheme="majorHAnsi"/>
           <w:lang w:val="pt-BR"/>
         </w:rPr>
         <w:t xml:space="preserve"> Maio, 2020</w:t>
       </w:r>
       <w:r>
         <w:rPr>
-          <w:rFonts w:ascii="Century Schoolbook" w:hAnsi="Century Schoolbook"/>
+          <w:rFonts w:asciiTheme="majorHAnsi" w:hAnsiTheme="majorHAnsi" w:cstheme="majorHAnsi"/>
           <w:lang w:val="pt-BR"/>
         </w:rPr>
         <w:t>.</w:t>
@@ -178,7 +164,7 @@
       <w:pPr>
         <w:spacing w:after="0" w:line="240" w:lineRule="auto"/>
         <w:rPr>
-          <w:rFonts w:ascii="Century Schoolbook" w:hAnsi="Century Schoolbook"/>
+          <w:rFonts w:asciiTheme="majorHAnsi" w:hAnsiTheme="majorHAnsi" w:cstheme="majorHAnsi"/>
           <w:lang w:val="pt-BR"/>
         </w:rPr>
       </w:pPr>
@@ -188,20 +174,20 @@
         <w:spacing w:after="0" w:line="240" w:lineRule="auto"/>
         <w:jc w:val="both"/>
         <w:rPr>
-          <w:rFonts w:ascii="Century Schoolbook" w:hAnsi="Century Schoolbook"/>
-          <w:lang w:val="pt-BR"/>
-        </w:rPr>
-      </w:pPr>
-      <w:r>
-        <w:rPr>
-          <w:rFonts w:ascii="Century Schoolbook" w:hAnsi="Century Schoolbook"/>
+          <w:rFonts w:asciiTheme="majorHAnsi" w:hAnsiTheme="majorHAnsi" w:cstheme="majorHAnsi"/>
+          <w:lang w:val="pt-BR"/>
+        </w:rPr>
+      </w:pPr>
+      <w:r>
+        <w:rPr>
+          <w:rFonts w:asciiTheme="majorHAnsi" w:hAnsiTheme="majorHAnsi" w:cstheme="majorHAnsi"/>
           <w:lang w:val="pt-BR"/>
         </w:rPr>
         <w:t>Notas</w:t>
       </w:r>
       <w:r>
         <w:rPr>
-          <w:rFonts w:ascii="Century Schoolbook" w:hAnsi="Century Schoolbook"/>
+          <w:rFonts w:asciiTheme="majorHAnsi" w:hAnsiTheme="majorHAnsi" w:cstheme="majorHAnsi"/>
           <w:lang w:val="pt-BR"/>
         </w:rPr>
         <w:t xml:space="preserve"> de Conteúdo</w:t>
@@ -212,7 +198,7 @@
         <w:spacing w:after="0" w:line="240" w:lineRule="auto"/>
         <w:jc w:val="both"/>
         <w:rPr>
-          <w:rFonts w:ascii="Century Schoolbook" w:hAnsi="Century Schoolbook"/>
+          <w:rFonts w:asciiTheme="majorHAnsi" w:hAnsiTheme="majorHAnsi" w:cstheme="majorHAnsi"/>
           <w:lang w:val="pt-BR"/>
         </w:rPr>
       </w:pPr>
@@ -303,25 +289,7 @@
                 <w:szCs w:val="24"/>
                 <w:lang w:val="pt-BR"/>
               </w:rPr>
-              <w:t xml:space="preserve">Contexto: </w:t>
-            </w:r>
-            <w:r>
-              <w:rPr>
-                <w:rFonts w:asciiTheme="majorHAnsi" w:hAnsiTheme="majorHAnsi" w:cstheme="majorHAnsi"/>
-                <w:sz w:val="24"/>
-                <w:szCs w:val="24"/>
-                <w:lang w:val="pt-BR"/>
-              </w:rPr>
-              <w:t>bloqueios obrigatórios, distanciamento físico e outras medidas para retardar a disseminação do COVID-19</w:t>
-            </w:r>
-            <w:r>
-              <w:rPr>
-                <w:rFonts w:asciiTheme="majorHAnsi" w:hAnsiTheme="majorHAnsi" w:cstheme="majorHAnsi"/>
-                <w:sz w:val="24"/>
-                <w:szCs w:val="24"/>
-                <w:lang w:val="pt-BR"/>
-              </w:rPr>
-              <w:t>.</w:t>
+              <w:t>Contexto: bloqueios obrigatórios, distanciamento físico e outras medidas para retardar a disseminação do COVID-19.</w:t>
             </w:r>
           </w:p>
         </w:tc>
@@ -485,61 +453,7 @@
                 <w:szCs w:val="24"/>
                 <w:lang w:val="pt-BR"/>
               </w:rPr>
-              <w:t>Reflexos do COVID-19 no canteiro de obras: e</w:t>
-            </w:r>
-            <w:r>
-              <w:rPr>
-                <w:rFonts w:asciiTheme="majorHAnsi" w:hAnsiTheme="majorHAnsi" w:cstheme="majorHAnsi"/>
-                <w:sz w:val="24"/>
-                <w:szCs w:val="24"/>
-                <w:lang w:val="pt-BR"/>
-              </w:rPr>
-              <w:t>quipamentos de proteção individual (EPI)</w:t>
-            </w:r>
-            <w:r>
-              <w:rPr>
-                <w:rFonts w:asciiTheme="majorHAnsi" w:hAnsiTheme="majorHAnsi" w:cstheme="majorHAnsi"/>
-                <w:sz w:val="24"/>
-                <w:szCs w:val="24"/>
-                <w:lang w:val="pt-BR"/>
-              </w:rPr>
-              <w:t xml:space="preserve"> a mais</w:t>
-            </w:r>
-            <w:r>
-              <w:rPr>
-                <w:rFonts w:asciiTheme="majorHAnsi" w:hAnsiTheme="majorHAnsi" w:cstheme="majorHAnsi"/>
-                <w:sz w:val="24"/>
-                <w:szCs w:val="24"/>
-                <w:lang w:val="pt-BR"/>
-              </w:rPr>
-              <w:t>, testes no local, turnos escalonados, aumento das exigências sanitárias e equipe</w:t>
-            </w:r>
-            <w:r>
-              <w:rPr>
-                <w:rFonts w:asciiTheme="majorHAnsi" w:hAnsiTheme="majorHAnsi" w:cstheme="majorHAnsi"/>
-                <w:sz w:val="24"/>
-                <w:szCs w:val="24"/>
-                <w:lang w:val="pt-BR"/>
-              </w:rPr>
-              <w:t>s</w:t>
-            </w:r>
-            <w:r>
-              <w:rPr>
-                <w:rFonts w:asciiTheme="majorHAnsi" w:hAnsiTheme="majorHAnsi" w:cstheme="majorHAnsi"/>
-                <w:sz w:val="24"/>
-                <w:szCs w:val="24"/>
-                <w:lang w:val="pt-BR"/>
-              </w:rPr>
-              <w:t xml:space="preserve"> parcialmente remota</w:t>
-            </w:r>
-            <w:r>
-              <w:rPr>
-                <w:rFonts w:asciiTheme="majorHAnsi" w:hAnsiTheme="majorHAnsi" w:cstheme="majorHAnsi"/>
-                <w:sz w:val="24"/>
-                <w:szCs w:val="24"/>
-                <w:lang w:val="pt-BR"/>
-              </w:rPr>
-              <w:t>s.</w:t>
+              <w:t>Reflexos do COVID-19 no canteiro de obras: equipamentos de proteção individual (EPI) a mais, testes no local, turnos escalonados, aumento das exigências sanitárias e equipes parcialmente remotas.</w:t>
             </w:r>
           </w:p>
         </w:tc>
@@ -873,25 +787,7 @@
           <w:szCs w:val="24"/>
           <w:lang w:val="pt-BR"/>
         </w:rPr>
-        <w:t xml:space="preserve">O impacto do COVID-19 no canteiro de obras </w:t>
-      </w:r>
-      <w:r>
-        <w:rPr>
-          <w:rFonts w:asciiTheme="majorHAnsi" w:hAnsiTheme="majorHAnsi" w:cstheme="majorHAnsi"/>
-          <w:sz w:val="24"/>
-          <w:szCs w:val="24"/>
-          <w:lang w:val="pt-BR"/>
-        </w:rPr>
-        <w:t>é forte</w:t>
-      </w:r>
-      <w:r>
-        <w:rPr>
-          <w:rFonts w:asciiTheme="majorHAnsi" w:hAnsiTheme="majorHAnsi" w:cstheme="majorHAnsi"/>
-          <w:sz w:val="24"/>
-          <w:szCs w:val="24"/>
-          <w:lang w:val="pt-BR"/>
-        </w:rPr>
-        <w:t xml:space="preserve">. Os requisitos de distanciamento físico alterarão significativamente toda a experiência no local, incluindo projeto de acomodação no acampamento, ônibus, </w:t>
+        <w:t xml:space="preserve">O impacto do COVID-19 no canteiro de obras é forte. Os requisitos de distanciamento físico alterarão significativamente toda a experiência no local, incluindo projeto de acomodação no acampamento, ônibus, </w:t>
       </w:r>
       <w:r>
         <w:rPr>
@@ -910,26 +806,188 @@
           <w:szCs w:val="24"/>
           <w:lang w:val="pt-BR"/>
         </w:rPr>
-        <w:t xml:space="preserve"> de cantina e gerenciamento de linha na entrada e saída do local. Protocolos elevados de segurança e higiene pessoal exigirão telas de temperatura no local (e testes COVID-19 potencialmente aleatórios), requisitos de EPI e instalações temporárias, como estações de lavagem, salas limpas e almoxarifados para máscaras, luvas, protetores faciais </w:t>
-      </w:r>
-      <w:r>
-        <w:rPr>
-          <w:rFonts w:asciiTheme="majorHAnsi" w:hAnsiTheme="majorHAnsi" w:cstheme="majorHAnsi"/>
-          <w:sz w:val="24"/>
-          <w:szCs w:val="24"/>
-          <w:lang w:val="pt-BR"/>
-        </w:rPr>
-        <w:t>etc..</w:t>
-      </w:r>
-      <w:r>
-        <w:rPr>
-          <w:rFonts w:asciiTheme="majorHAnsi" w:hAnsiTheme="majorHAnsi" w:cstheme="majorHAnsi"/>
+        <w:t xml:space="preserve"> de cantina e gerenciamento de linha na entrada e saída do local. Protocolos elevados de segurança e higiene pessoal exigirão telas de temperatura no local (e testes COVID-19 potencialmente aleatórios), requisitos de EPI e instalações temporárias, como estações de lavagem, salas limpas e almoxarifados para máscaras, luvas, protetores faciais etc.. </w:t>
+      </w:r>
+    </w:p>
+    <w:p>
+      <w:pPr>
+        <w:spacing w:after="0" w:line="240" w:lineRule="auto"/>
+        <w:jc w:val="both"/>
+        <w:rPr>
+          <w:rFonts w:asciiTheme="majorHAnsi" w:hAnsiTheme="majorHAnsi" w:cstheme="majorHAnsi"/>
+          <w:sz w:val="24"/>
+          <w:szCs w:val="24"/>
+          <w:lang w:val="pt-BR"/>
+        </w:rPr>
+      </w:pPr>
+    </w:p>
+    <w:p>
+      <w:pPr>
+        <w:spacing w:after="0" w:line="240" w:lineRule="auto"/>
+        <w:jc w:val="both"/>
+        <w:rPr>
+          <w:rFonts w:asciiTheme="majorHAnsi" w:hAnsiTheme="majorHAnsi" w:cstheme="majorHAnsi"/>
+          <w:sz w:val="24"/>
+          <w:szCs w:val="24"/>
+          <w:lang w:val="pt-BR"/>
+        </w:rPr>
+      </w:pPr>
+      <w:r>
+        <w:rPr>
+          <w:rFonts w:asciiTheme="majorHAnsi" w:hAnsiTheme="majorHAnsi" w:cstheme="majorHAnsi"/>
+          <w:sz w:val="24"/>
+          <w:szCs w:val="24"/>
+          <w:lang w:val="pt-BR"/>
+        </w:rPr>
+        <w:t>As restrições de densidade de mão-de-obra podem forçar os contratados a escalonar turnos de trabalho; aumentar a supervisão dos protocolos físicos de distanciamento, segurança e higiene</w:t>
+      </w:r>
+      <w:r>
+        <w:rPr>
+          <w:rFonts w:asciiTheme="majorHAnsi" w:hAnsiTheme="majorHAnsi" w:cstheme="majorHAnsi"/>
+          <w:sz w:val="24"/>
+          <w:szCs w:val="24"/>
+          <w:lang w:val="pt-BR"/>
+        </w:rPr>
+        <w:t>.</w:t>
+      </w:r>
+      <w:r>
+        <w:rPr>
+          <w:rFonts w:asciiTheme="majorHAnsi" w:hAnsiTheme="majorHAnsi" w:cstheme="majorHAnsi"/>
+          <w:sz w:val="24"/>
+          <w:szCs w:val="24"/>
+          <w:lang w:val="pt-BR"/>
+        </w:rPr>
+        <w:t xml:space="preserve"> Todas as alterações levarão a um aumento nos custos indiretos (aqueles que não estão diretamente associados aos materiais e instalação, como supervisão, andaimes e equipamentos principais, instalações temporárias, controle de qualidade, segurança e gerenciamento de construção). Normalmente, esses </w:t>
+      </w:r>
+      <w:r>
+        <w:rPr>
+          <w:rFonts w:asciiTheme="majorHAnsi" w:hAnsiTheme="majorHAnsi" w:cstheme="majorHAnsi"/>
+          <w:b/>
+          <w:sz w:val="24"/>
+          <w:szCs w:val="24"/>
+          <w:lang w:val="pt-BR"/>
+        </w:rPr>
+        <w:t>custos indiretos representam 35 a 50% dos custos gerais de construção</w:t>
+      </w:r>
+      <w:r>
+        <w:rPr>
+          <w:rFonts w:asciiTheme="majorHAnsi" w:hAnsiTheme="majorHAnsi" w:cstheme="majorHAnsi"/>
+          <w:sz w:val="24"/>
+          <w:szCs w:val="24"/>
+          <w:lang w:val="pt-BR"/>
+        </w:rPr>
+        <w:t xml:space="preserve">; prevemos que aumentará em outros 15 a 30%. Os custos exatos variam de acordo com a localização do projeto (incluindo se é urbano ou requer um campo de trabalho), qualidade da embarcação e metodologia de construção. Isso será impulsionado por uma redução de produtividade, aumento de compras (por exemplo, de EPI) e - criticamente - prazos mais longos do projeto. Esses custos serão incorporados ao preço global de capital da construção que os proprietários agora suportarão. Para garantir que os projetos continuem viáveis ​​para os proprietários se desenvolverem, serão necessárias iniciativas em outras áreas para combater esses aumentos: </w:t>
+      </w:r>
+      <w:r>
+        <w:rPr>
+          <w:rFonts w:asciiTheme="majorHAnsi" w:hAnsiTheme="majorHAnsi" w:cstheme="majorHAnsi"/>
+          <w:b/>
+          <w:sz w:val="24"/>
+          <w:szCs w:val="24"/>
+          <w:lang w:val="pt-BR"/>
+        </w:rPr>
+        <w:t xml:space="preserve">melhora </w:t>
+      </w:r>
+      <w:r>
+        <w:rPr>
+          <w:rFonts w:asciiTheme="majorHAnsi" w:hAnsiTheme="majorHAnsi" w:cstheme="majorHAnsi"/>
+          <w:b/>
+          <w:sz w:val="24"/>
+          <w:szCs w:val="24"/>
+          <w:lang w:val="pt-BR"/>
+        </w:rPr>
+        <w:t>d</w:t>
+      </w:r>
+      <w:r>
+        <w:rPr>
+          <w:rFonts w:asciiTheme="majorHAnsi" w:hAnsiTheme="majorHAnsi" w:cstheme="majorHAnsi"/>
+          <w:b/>
+          <w:sz w:val="24"/>
+          <w:szCs w:val="24"/>
+          <w:lang w:val="pt-BR"/>
+        </w:rPr>
+        <w:t>a produtividade, trabalho remot</w:t>
+      </w:r>
+      <w:r>
+        <w:rPr>
+          <w:rFonts w:asciiTheme="majorHAnsi" w:hAnsiTheme="majorHAnsi" w:cstheme="majorHAnsi"/>
+          <w:b/>
+          <w:sz w:val="24"/>
+          <w:szCs w:val="24"/>
+          <w:lang w:val="pt-BR"/>
+        </w:rPr>
+        <w:t>o</w:t>
+      </w:r>
+      <w:r>
+        <w:rPr>
+          <w:rFonts w:asciiTheme="majorHAnsi" w:hAnsiTheme="majorHAnsi" w:cstheme="majorHAnsi"/>
+          <w:b/>
+          <w:sz w:val="24"/>
+          <w:szCs w:val="24"/>
+          <w:lang w:val="pt-BR"/>
+        </w:rPr>
+        <w:t xml:space="preserve"> e digitaliza</w:t>
+      </w:r>
+      <w:r>
+        <w:rPr>
+          <w:rFonts w:asciiTheme="majorHAnsi" w:hAnsiTheme="majorHAnsi" w:cstheme="majorHAnsi"/>
+          <w:b/>
+          <w:sz w:val="24"/>
+          <w:szCs w:val="24"/>
+          <w:lang w:val="pt-BR"/>
+        </w:rPr>
+        <w:t>ção</w:t>
+      </w:r>
+      <w:r>
+        <w:rPr>
+          <w:rFonts w:asciiTheme="majorHAnsi" w:hAnsiTheme="majorHAnsi" w:cstheme="majorHAnsi"/>
+          <w:b/>
           <w:sz w:val="24"/>
           <w:szCs w:val="24"/>
           <w:lang w:val="pt-BR"/>
         </w:rPr>
         <w:t xml:space="preserve"> </w:t>
       </w:r>
+      <w:r>
+        <w:rPr>
+          <w:rFonts w:asciiTheme="majorHAnsi" w:hAnsiTheme="majorHAnsi" w:cstheme="majorHAnsi"/>
+          <w:b/>
+          <w:sz w:val="24"/>
+          <w:szCs w:val="24"/>
+          <w:lang w:val="pt-BR"/>
+        </w:rPr>
+        <w:t>d</w:t>
+      </w:r>
+      <w:r>
+        <w:rPr>
+          <w:rFonts w:asciiTheme="majorHAnsi" w:hAnsiTheme="majorHAnsi" w:cstheme="majorHAnsi"/>
+          <w:b/>
+          <w:sz w:val="24"/>
+          <w:szCs w:val="24"/>
+          <w:lang w:val="pt-BR"/>
+        </w:rPr>
+        <w:t>a entrega do projeto</w:t>
+      </w:r>
+      <w:r>
+        <w:rPr>
+          <w:rFonts w:asciiTheme="majorHAnsi" w:hAnsiTheme="majorHAnsi" w:cstheme="majorHAnsi"/>
+          <w:sz w:val="24"/>
+          <w:szCs w:val="24"/>
+          <w:lang w:val="pt-BR"/>
+        </w:rPr>
+        <w:t>.</w:t>
+      </w:r>
+    </w:p>
+    <w:p>
+      <w:pPr>
+        <w:spacing w:after="0" w:line="240" w:lineRule="auto"/>
+        <w:rPr>
+          <w:rFonts w:asciiTheme="majorHAnsi" w:hAnsiTheme="majorHAnsi" w:cstheme="majorHAnsi"/>
+          <w:sz w:val="24"/>
+          <w:szCs w:val="24"/>
+          <w:lang w:val="pt-BR"/>
+        </w:rPr>
+      </w:pPr>
     </w:p>
     <w:p>
       <w:pPr>
@@ -942,6 +1000,51 @@
           <w:lang w:val="pt-BR"/>
         </w:rPr>
       </w:pPr>
+      <w:r>
+        <w:rPr>
+          <w:rFonts w:asciiTheme="majorHAnsi" w:hAnsiTheme="majorHAnsi" w:cstheme="majorHAnsi"/>
+          <w:sz w:val="24"/>
+          <w:szCs w:val="24"/>
+          <w:lang w:val="pt-BR"/>
+        </w:rPr>
+        <w:t>Mitigando o aumento de custos indiretos e excedentes de cronograma, vemos dois imperativos para mitigar os custos adicionais e os excedentes de cronograma causados ​​pelo próximo normal de construção: levar a sério a melhoria da produtividade usando ferramentas digitais - particularmente aquelas que permitem trabalho remoto - e adota</w:t>
+      </w:r>
+      <w:r>
+        <w:rPr>
+          <w:rFonts w:asciiTheme="majorHAnsi" w:hAnsiTheme="majorHAnsi" w:cstheme="majorHAnsi"/>
+          <w:sz w:val="24"/>
+          <w:szCs w:val="24"/>
+          <w:lang w:val="pt-BR"/>
+        </w:rPr>
+        <w:t>r</w:t>
+      </w:r>
+      <w:r>
+        <w:rPr>
+          <w:rFonts w:asciiTheme="majorHAnsi" w:hAnsiTheme="majorHAnsi" w:cstheme="majorHAnsi"/>
+          <w:sz w:val="24"/>
+          <w:szCs w:val="24"/>
+          <w:lang w:val="pt-BR"/>
+        </w:rPr>
+        <w:t xml:space="preserve"> uma abordagem mais eficiente</w:t>
+      </w:r>
+      <w:r>
+        <w:rPr>
+          <w:rFonts w:asciiTheme="majorHAnsi" w:hAnsiTheme="majorHAnsi" w:cstheme="majorHAnsi"/>
+          <w:sz w:val="24"/>
+          <w:szCs w:val="24"/>
+          <w:lang w:val="pt-BR"/>
+        </w:rPr>
+        <w:t>.</w:t>
+      </w:r>
+      <w:r>
+        <w:rPr>
+          <w:rFonts w:asciiTheme="majorHAnsi" w:hAnsiTheme="majorHAnsi" w:cstheme="majorHAnsi"/>
+          <w:sz w:val="24"/>
+          <w:szCs w:val="24"/>
+          <w:lang w:val="pt-BR"/>
+        </w:rPr>
+        <w:t xml:space="preserve"> </w:t>
+      </w:r>
     </w:p>
     <w:p>
       <w:pPr>
@@ -954,162 +1057,6 @@
           <w:lang w:val="pt-BR"/>
         </w:rPr>
       </w:pPr>
-      <w:r>
-        <w:rPr>
-          <w:rFonts w:asciiTheme="majorHAnsi" w:hAnsiTheme="majorHAnsi" w:cstheme="majorHAnsi"/>
-          <w:sz w:val="24"/>
-          <w:szCs w:val="24"/>
-          <w:lang w:val="pt-BR"/>
-        </w:rPr>
-        <w:t>As restrições de densidade de mão-de-obra podem forçar os contratados a escalonar turnos de trabalho; aumentar a supervisão dos protocolos físicos de distanciamento, segurança e higiene</w:t>
-      </w:r>
-      <w:r>
-        <w:rPr>
-          <w:rFonts w:asciiTheme="majorHAnsi" w:hAnsiTheme="majorHAnsi" w:cstheme="majorHAnsi"/>
-          <w:sz w:val="24"/>
-          <w:szCs w:val="24"/>
-          <w:lang w:val="pt-BR"/>
-        </w:rPr>
-        <w:t>.</w:t>
-      </w:r>
-      <w:r>
-        <w:rPr>
-          <w:rFonts w:asciiTheme="majorHAnsi" w:hAnsiTheme="majorHAnsi" w:cstheme="majorHAnsi"/>
-          <w:sz w:val="24"/>
-          <w:szCs w:val="24"/>
-          <w:lang w:val="pt-BR"/>
-        </w:rPr>
-        <w:t xml:space="preserve"> Todas as alterações levarão a um aumento nos custos indiretos (aqueles que não estão diretamente associados aos materiais e instalação, como supervisão, andaimes e equipamentos principais, instalações temporárias, controle de qualidade, segurança e gerenciamento de construção). Normalmente, esses </w:t>
-      </w:r>
-      <w:r>
-        <w:rPr>
-          <w:rFonts w:asciiTheme="majorHAnsi" w:hAnsiTheme="majorHAnsi" w:cstheme="majorHAnsi"/>
-          <w:b/>
-          <w:sz w:val="24"/>
-          <w:szCs w:val="24"/>
-          <w:lang w:val="pt-BR"/>
-        </w:rPr>
-        <w:t>custos indiretos representam 35 a 50% dos custos gerais de construção</w:t>
-      </w:r>
-      <w:r>
-        <w:rPr>
-          <w:rFonts w:asciiTheme="majorHAnsi" w:hAnsiTheme="majorHAnsi" w:cstheme="majorHAnsi"/>
-          <w:sz w:val="24"/>
-          <w:szCs w:val="24"/>
-          <w:lang w:val="pt-BR"/>
-        </w:rPr>
-        <w:t xml:space="preserve">; prevemos que aumentará em outros 15 a 30%. Os custos exatos variam de acordo com a localização do projeto (incluindo se é urbano ou requer um campo de trabalho), qualidade da embarcação e metodologia de construção. Isso será impulsionado por uma redução de produtividade, aumento de compras (por exemplo, de EPI) e - criticamente - prazos mais longos do projeto. Esses custos serão incorporados ao preço global de capital da construção que os proprietários agora suportarão. Para garantir que os projetos continuem viáveis ​​para os proprietários se desenvolverem, serão necessárias iniciativas em outras áreas para combater esses aumentos: </w:t>
-      </w:r>
-      <w:r>
-        <w:rPr>
-          <w:rFonts w:asciiTheme="majorHAnsi" w:hAnsiTheme="majorHAnsi" w:cstheme="majorHAnsi"/>
-          <w:b/>
-          <w:sz w:val="24"/>
-          <w:szCs w:val="24"/>
-          <w:lang w:val="pt-BR"/>
-        </w:rPr>
-        <w:t xml:space="preserve">melhora </w:t>
-      </w:r>
-      <w:r>
-        <w:rPr>
-          <w:rFonts w:asciiTheme="majorHAnsi" w:hAnsiTheme="majorHAnsi" w:cstheme="majorHAnsi"/>
-          <w:b/>
-          <w:sz w:val="24"/>
-          <w:szCs w:val="24"/>
-          <w:lang w:val="pt-BR"/>
-        </w:rPr>
-        <w:t>d</w:t>
-      </w:r>
-      <w:r>
-        <w:rPr>
-          <w:rFonts w:asciiTheme="majorHAnsi" w:hAnsiTheme="majorHAnsi" w:cstheme="majorHAnsi"/>
-          <w:b/>
-          <w:sz w:val="24"/>
-          <w:szCs w:val="24"/>
-          <w:lang w:val="pt-BR"/>
-        </w:rPr>
-        <w:t>a produtividade, trabalho remot</w:t>
-      </w:r>
-      <w:r>
-        <w:rPr>
-          <w:rFonts w:asciiTheme="majorHAnsi" w:hAnsiTheme="majorHAnsi" w:cstheme="majorHAnsi"/>
-          <w:b/>
-          <w:sz w:val="24"/>
-          <w:szCs w:val="24"/>
-          <w:lang w:val="pt-BR"/>
-        </w:rPr>
-        <w:t>o</w:t>
-      </w:r>
-      <w:r>
-        <w:rPr>
-          <w:rFonts w:asciiTheme="majorHAnsi" w:hAnsiTheme="majorHAnsi" w:cstheme="majorHAnsi"/>
-          <w:b/>
-          <w:sz w:val="24"/>
-          <w:szCs w:val="24"/>
-          <w:lang w:val="pt-BR"/>
-        </w:rPr>
-        <w:t xml:space="preserve"> e digitaliza</w:t>
-      </w:r>
-      <w:r>
-        <w:rPr>
-          <w:rFonts w:asciiTheme="majorHAnsi" w:hAnsiTheme="majorHAnsi" w:cstheme="majorHAnsi"/>
-          <w:b/>
-          <w:sz w:val="24"/>
-          <w:szCs w:val="24"/>
-          <w:lang w:val="pt-BR"/>
-        </w:rPr>
-        <w:t>ção</w:t>
-      </w:r>
-      <w:r>
-        <w:rPr>
-          <w:rFonts w:asciiTheme="majorHAnsi" w:hAnsiTheme="majorHAnsi" w:cstheme="majorHAnsi"/>
-          <w:b/>
-          <w:sz w:val="24"/>
-          <w:szCs w:val="24"/>
-          <w:lang w:val="pt-BR"/>
-        </w:rPr>
-        <w:t xml:space="preserve"> </w:t>
-      </w:r>
-      <w:r>
-        <w:rPr>
-          <w:rFonts w:asciiTheme="majorHAnsi" w:hAnsiTheme="majorHAnsi" w:cstheme="majorHAnsi"/>
-          <w:b/>
-          <w:sz w:val="24"/>
-          <w:szCs w:val="24"/>
-          <w:lang w:val="pt-BR"/>
-        </w:rPr>
-        <w:t>d</w:t>
-      </w:r>
-      <w:r>
-        <w:rPr>
-          <w:rFonts w:asciiTheme="majorHAnsi" w:hAnsiTheme="majorHAnsi" w:cstheme="majorHAnsi"/>
-          <w:b/>
-          <w:sz w:val="24"/>
-          <w:szCs w:val="24"/>
-          <w:lang w:val="pt-BR"/>
-        </w:rPr>
-        <w:t>a entrega do projeto</w:t>
-      </w:r>
-      <w:r>
-        <w:rPr>
-          <w:rFonts w:asciiTheme="majorHAnsi" w:hAnsiTheme="majorHAnsi" w:cstheme="majorHAnsi"/>
-          <w:sz w:val="24"/>
-          <w:szCs w:val="24"/>
-          <w:lang w:val="pt-BR"/>
-        </w:rPr>
-        <w:t>.</w:t>
-      </w:r>
-    </w:p>
-    <w:p>
-      <w:pPr>
-        <w:spacing w:after="0" w:line="240" w:lineRule="auto"/>
-        <w:rPr>
-          <w:rFonts w:asciiTheme="majorHAnsi" w:hAnsiTheme="majorHAnsi" w:cstheme="majorHAnsi"/>
-          <w:sz w:val="24"/>
-          <w:szCs w:val="24"/>
-          <w:lang w:val="pt-BR"/>
-        </w:rPr>
-      </w:pPr>
     </w:p>
     <w:p>
       <w:pPr>
@@ -1129,130 +1076,7 @@
           <w:szCs w:val="24"/>
           <w:lang w:val="pt-BR"/>
         </w:rPr>
-        <w:t>Mitigando o aumento de custos indiretos e excedentes de cronograma</w:t>
-      </w:r>
-      <w:r>
-        <w:rPr>
-          <w:rFonts w:asciiTheme="majorHAnsi" w:hAnsiTheme="majorHAnsi" w:cstheme="majorHAnsi"/>
-          <w:sz w:val="24"/>
-          <w:szCs w:val="24"/>
-          <w:lang w:val="pt-BR"/>
-        </w:rPr>
-        <w:t>,</w:t>
-      </w:r>
-      <w:r>
-        <w:rPr>
-          <w:rFonts w:asciiTheme="majorHAnsi" w:hAnsiTheme="majorHAnsi" w:cstheme="majorHAnsi"/>
-          <w:sz w:val="24"/>
-          <w:szCs w:val="24"/>
-          <w:lang w:val="pt-BR"/>
-        </w:rPr>
-        <w:t xml:space="preserve"> </w:t>
-      </w:r>
-      <w:r>
-        <w:rPr>
-          <w:rFonts w:asciiTheme="majorHAnsi" w:hAnsiTheme="majorHAnsi" w:cstheme="majorHAnsi"/>
-          <w:sz w:val="24"/>
-          <w:szCs w:val="24"/>
-          <w:lang w:val="pt-BR"/>
-        </w:rPr>
-        <w:t>v</w:t>
-      </w:r>
-      <w:r>
-        <w:rPr>
-          <w:rFonts w:asciiTheme="majorHAnsi" w:hAnsiTheme="majorHAnsi" w:cstheme="majorHAnsi"/>
-          <w:sz w:val="24"/>
-          <w:szCs w:val="24"/>
-          <w:lang w:val="pt-BR"/>
-        </w:rPr>
-        <w:t>emos dois imperativos para mitigar os custos adicionais e os excedentes de cronograma causados ​​pelo próximo normal de construção: levar a sério a melhoria da produtividade usando ferramentas digitais - particularmente aquelas que permitem trabalho remoto - e adota</w:t>
-      </w:r>
-      <w:r>
-        <w:rPr>
-          <w:rFonts w:asciiTheme="majorHAnsi" w:hAnsiTheme="majorHAnsi" w:cstheme="majorHAnsi"/>
-          <w:sz w:val="24"/>
-          <w:szCs w:val="24"/>
-          <w:lang w:val="pt-BR"/>
-        </w:rPr>
-        <w:t>r</w:t>
-      </w:r>
-      <w:r>
-        <w:rPr>
-          <w:rFonts w:asciiTheme="majorHAnsi" w:hAnsiTheme="majorHAnsi" w:cstheme="majorHAnsi"/>
-          <w:sz w:val="24"/>
-          <w:szCs w:val="24"/>
-          <w:lang w:val="pt-BR"/>
-        </w:rPr>
-        <w:t xml:space="preserve"> uma abordagem mais eficiente</w:t>
-      </w:r>
-      <w:r>
-        <w:rPr>
-          <w:rFonts w:asciiTheme="majorHAnsi" w:hAnsiTheme="majorHAnsi" w:cstheme="majorHAnsi"/>
-          <w:sz w:val="24"/>
-          <w:szCs w:val="24"/>
-          <w:lang w:val="pt-BR"/>
-        </w:rPr>
-        <w:t>.</w:t>
-      </w:r>
-      <w:r>
-        <w:rPr>
-          <w:rFonts w:asciiTheme="majorHAnsi" w:hAnsiTheme="majorHAnsi" w:cstheme="majorHAnsi"/>
-          <w:sz w:val="24"/>
-          <w:szCs w:val="24"/>
-          <w:lang w:val="pt-BR"/>
-        </w:rPr>
-        <w:t xml:space="preserve"> </w:t>
-      </w:r>
-    </w:p>
-    <w:p>
-      <w:pPr>
-        <w:spacing w:after="0" w:line="240" w:lineRule="auto"/>
-        <w:jc w:val="both"/>
-        <w:rPr>
-          <w:rFonts w:asciiTheme="majorHAnsi" w:hAnsiTheme="majorHAnsi" w:cstheme="majorHAnsi"/>
-          <w:sz w:val="24"/>
-          <w:szCs w:val="24"/>
-          <w:lang w:val="pt-BR"/>
-        </w:rPr>
-      </w:pPr>
-    </w:p>
-    <w:p>
-      <w:pPr>
-        <w:spacing w:after="0" w:line="240" w:lineRule="auto"/>
-        <w:jc w:val="both"/>
-        <w:rPr>
-          <w:rFonts w:asciiTheme="majorHAnsi" w:hAnsiTheme="majorHAnsi" w:cstheme="majorHAnsi"/>
-          <w:sz w:val="24"/>
-          <w:szCs w:val="24"/>
-          <w:lang w:val="pt-BR"/>
-        </w:rPr>
-      </w:pPr>
-      <w:r>
-        <w:rPr>
-          <w:rFonts w:asciiTheme="majorHAnsi" w:hAnsiTheme="majorHAnsi" w:cstheme="majorHAnsi"/>
-          <w:sz w:val="24"/>
-          <w:szCs w:val="24"/>
-          <w:lang w:val="pt-BR"/>
-        </w:rPr>
-        <w:t xml:space="preserve">Embora a introdução de iniciativas para melhorar a produtividade não seja nova, agora mais do que nunca a melhoria da produtividade será um dos elementos mais significativos para combater o aumento dos custos indiretos. Muitas das iniciativas de produtividade entretidas no passado, eles se concentraram em estudos de tempo e movimento, tempo de ferramenta, tempo de guindaste, ajuste de tubulação para soldas, incentivos de artesanato e planejamento diário. Um componente essencial da melhoria da produtividade é a adoção mais ampla de ferramentas digitais. De fato, a construção continua sendo uma das indústrias menos digitalizadas do mundo. </w:t>
-      </w:r>
-      <w:r>
-        <w:rPr>
-          <w:rFonts w:asciiTheme="majorHAnsi" w:hAnsiTheme="majorHAnsi" w:cstheme="majorHAnsi"/>
-          <w:sz w:val="24"/>
-          <w:szCs w:val="24"/>
-          <w:lang w:val="pt-BR"/>
-        </w:rPr>
-        <w:t>M</w:t>
-      </w:r>
-      <w:r>
-        <w:rPr>
-          <w:rFonts w:asciiTheme="majorHAnsi" w:hAnsiTheme="majorHAnsi" w:cstheme="majorHAnsi"/>
-          <w:sz w:val="24"/>
-          <w:szCs w:val="24"/>
-          <w:lang w:val="pt-BR"/>
-        </w:rPr>
-        <w:t xml:space="preserve">as os casos de uso digital podem enfrentar diretamente os desafios mais comuns na </w:t>
+        <w:t xml:space="preserve">Embora a introdução de iniciativas para melhorar a produtividade não seja nova, agora mais do que nunca a melhoria da produtividade será um dos elementos mais significativos para combater o aumento dos custos indiretos. Muitas das iniciativas de produtividade entretidas no passado, eles se concentraram em estudos de tempo e movimento, tempo de ferramenta, tempo de guindaste, ajuste de tubulação para soldas, incentivos de artesanato e planejamento diário. Um componente essencial da melhoria da produtividade é a adoção mais ampla de ferramentas digitais. De fato, a construção continua sendo uma das indústrias menos digitalizadas do mundo. Mas os casos de uso digital podem enfrentar diretamente os desafios mais comuns na </w:t>
       </w:r>
       <w:r>
         <w:rPr>
@@ -1467,7 +1291,7 @@
           <w:lang w:bidi="ar-SA"/>
         </w:rPr>
         <w:drawing>
-          <wp:inline distT="0" distB="0" distL="0" distR="0">
+          <wp:inline distT="0" distB="0" distL="0" distR="0" wp14:anchorId="58E2D51F" wp14:editId="1116EABE">
             <wp:extent cx="5391150" cy="3498850"/>
             <wp:effectExtent l="0" t="0" r="0" b="6350"/>
             <wp:docPr id="1" name="Imagem 1"/>
@@ -1532,15 +1356,7 @@
           <w:b/>
           <w:lang w:val="pt-BR"/>
         </w:rPr>
-        <w:t>Curvas de liberação, fabricação e instalação da tubulação</w:t>
-      </w:r>
-      <w:r>
-        <w:rPr>
-          <w:rFonts w:asciiTheme="majorHAnsi" w:hAnsiTheme="majorHAnsi" w:cstheme="majorHAnsi"/>
-          <w:b/>
-          <w:lang w:val="pt-BR"/>
-        </w:rPr>
-        <w:t xml:space="preserve">. (fonte: os autores) </w:t>
+        <w:t xml:space="preserve">Curvas de liberação, fabricação e instalação da tubulação. (fonte: os autores) </w:t>
       </w:r>
     </w:p>
     <w:p>
@@ -1573,43 +1389,7 @@
           <w:szCs w:val="24"/>
           <w:lang w:val="pt-BR"/>
         </w:rPr>
-        <w:t xml:space="preserve">Adotar uma abordagem mais eficiente para a execução do projeto pode reduzir os excedentes de custo e cronograma. Neste exemplo, a instalação de aço pode começar no mês cinco, quando 50% do aço </w:t>
-      </w:r>
-      <w:r>
-        <w:rPr>
-          <w:rFonts w:asciiTheme="majorHAnsi" w:hAnsiTheme="majorHAnsi" w:cstheme="majorHAnsi"/>
-          <w:sz w:val="24"/>
-          <w:szCs w:val="24"/>
-          <w:lang w:val="pt-BR"/>
-        </w:rPr>
-        <w:t>estão</w:t>
-      </w:r>
-      <w:r>
-        <w:rPr>
-          <w:rFonts w:asciiTheme="majorHAnsi" w:hAnsiTheme="majorHAnsi" w:cstheme="majorHAnsi"/>
-          <w:sz w:val="24"/>
-          <w:szCs w:val="24"/>
-          <w:lang w:val="pt-BR"/>
-        </w:rPr>
-        <w:t xml:space="preserve"> no local, em vez do mês um, quando apenas 10% </w:t>
-      </w:r>
-      <w:r>
-        <w:rPr>
-          <w:rFonts w:asciiTheme="majorHAnsi" w:hAnsiTheme="majorHAnsi" w:cstheme="majorHAnsi"/>
-          <w:sz w:val="24"/>
-          <w:szCs w:val="24"/>
-          <w:lang w:val="pt-BR"/>
-        </w:rPr>
-        <w:t>estiverem</w:t>
-      </w:r>
-      <w:r>
-        <w:rPr>
-          <w:rFonts w:asciiTheme="majorHAnsi" w:hAnsiTheme="majorHAnsi" w:cstheme="majorHAnsi"/>
-          <w:sz w:val="24"/>
-          <w:szCs w:val="24"/>
-          <w:lang w:val="pt-BR"/>
-        </w:rPr>
-        <w:t xml:space="preserve"> no local. Isso permite que o empreiteiro ataque 20 frentes de trabalho de uma só vez, em vez de apenas cinco, aumentando a curva S da construção, reduzindo o tempo ocioso e combatendo o efeito da produtividade reduzida (Figura 2).</w:t>
+        <w:t>Adotar uma abordagem mais eficiente para a execução do projeto pode reduzir os excedentes de custo e cronograma. Neste exemplo, a instalação de aço pode começar no mês cinco, quando 50% do aço estão no local, em vez do mês um, quando apenas 10% estiverem no local. Isso permite que o empreiteiro ataque 20 frentes de trabalho de uma só vez, em vez de apenas cinco, aumentando a curva S da construção, reduzindo o tempo ocioso e combatendo o efeito da produtividade reduzida (Figura 2).</w:t>
       </w:r>
     </w:p>
     <w:p>
@@ -1642,25 +1422,7 @@
           <w:szCs w:val="24"/>
           <w:lang w:val="pt-BR"/>
         </w:rPr>
-        <w:t xml:space="preserve">A replicação dessa abordagem em todas as principais commodities - concreto, tubulação, cabo, instrumentos etc. - aumenta o impacto. O contratado também consegue identificar 22% das posições de campo que podem ser transferidas para o escritório em casa, o que resulta em economia </w:t>
-      </w:r>
-      <w:r>
-        <w:rPr>
-          <w:rFonts w:asciiTheme="majorHAnsi" w:hAnsiTheme="majorHAnsi" w:cstheme="majorHAnsi"/>
-          <w:sz w:val="24"/>
-          <w:szCs w:val="24"/>
-          <w:lang w:val="pt-BR"/>
-        </w:rPr>
-        <w:t>adicional.</w:t>
-      </w:r>
-      <w:r>
-        <w:rPr>
-          <w:rFonts w:asciiTheme="majorHAnsi" w:hAnsiTheme="majorHAnsi" w:cstheme="majorHAnsi"/>
-          <w:sz w:val="24"/>
-          <w:szCs w:val="24"/>
-          <w:lang w:val="pt-BR"/>
-        </w:rPr>
-        <w:t xml:space="preserve"> Posições como administração </w:t>
+        <w:t xml:space="preserve">A replicação dessa abordagem em todas as principais commodities - concreto, tubulação, cabo, instrumentos etc. - aumenta o impacto. O contratado também consegue identificar 22% das posições de campo que podem ser transferidas para o escritório em casa, o que resulta em economia adicional. Posições como administração </w:t>
       </w:r>
       <w:r>
         <w:rPr>
@@ -1795,43 +1557,14 @@
           <w:lang w:val="pt-BR"/>
         </w:rPr>
       </w:pPr>
-      <w:bookmarkStart w:id="0" w:name="_GoBack"/>
-      <w:bookmarkEnd w:id="0"/>
-      <w:r>
-        <w:rPr>
-          <w:rFonts w:asciiTheme="majorHAnsi" w:hAnsiTheme="majorHAnsi" w:cstheme="majorHAnsi"/>
-          <w:sz w:val="24"/>
-          <w:szCs w:val="24"/>
-          <w:lang w:val="pt-BR"/>
-        </w:rPr>
-        <w:t xml:space="preserve">Como tal, proprietários e contratados precisam se preparar para o próximo normal e adotar salvaguardas de rotina permanentes para os locais de trabalho para proteger a saúde e a segurança de seus trabalhadores enquanto fazem a economia do projeto funcionar. Não há outra opção. Distanciamento físico, uma força de trabalho cada vez mais remota, uso expandido de ferramentas digitais - essas são as características do próximo normal na construção. Aqueles que fizerem a transição rapidamente e se prepararem antes de as rampas de construção </w:t>
-      </w:r>
-      <w:r>
-        <w:rPr>
-          <w:rFonts w:asciiTheme="majorHAnsi" w:hAnsiTheme="majorHAnsi" w:cstheme="majorHAnsi"/>
-          <w:sz w:val="24"/>
-          <w:szCs w:val="24"/>
-          <w:lang w:val="pt-BR"/>
-        </w:rPr>
-        <w:t>voltar</w:t>
-      </w:r>
-      <w:r>
-        <w:rPr>
-          <w:rFonts w:asciiTheme="majorHAnsi" w:hAnsiTheme="majorHAnsi" w:cstheme="majorHAnsi"/>
-          <w:sz w:val="24"/>
-          <w:szCs w:val="24"/>
-          <w:lang w:val="pt-BR"/>
-        </w:rPr>
-        <w:t xml:space="preserve"> à frente</w:t>
-      </w:r>
-      <w:r>
-        <w:rPr>
-          <w:rFonts w:asciiTheme="majorHAnsi" w:hAnsiTheme="majorHAnsi" w:cstheme="majorHAnsi"/>
-          <w:sz w:val="24"/>
-          <w:szCs w:val="24"/>
-          <w:lang w:val="pt-BR"/>
-        </w:rPr>
-        <w:t>.</w:t>
+      <w:r>
+        <w:rPr>
+          <w:rFonts w:asciiTheme="majorHAnsi" w:hAnsiTheme="majorHAnsi" w:cstheme="majorHAnsi"/>
+          <w:sz w:val="24"/>
+          <w:szCs w:val="24"/>
+          <w:lang w:val="pt-BR"/>
+        </w:rPr>
+        <w:t>Como tal, proprietários e contratados precisam se preparar para o próximo normal e adotar salvaguardas de rotina permanentes para os locais de trabalho para proteger a saúde e a segurança de seus trabalhadores enquanto fazem a economia do projeto funcionar. Não há outra opção. Distanciamento físico, uma força de trabalho cada vez mais remota, uso expandido de ferramentas digitais - essas são as características do próximo normal na construção. Aqueles que fizerem a transição rapidamente e se prepararem antes de as rampas de construção voltar à frente.</w:t>
       </w:r>
     </w:p>
     <w:p>
@@ -1862,47 +1595,7 @@
           <w:b/>
           <w:lang w:val="pt-BR"/>
         </w:rPr>
-        <w:t>Exibição</w:t>
-      </w:r>
-      <w:r>
-        <w:rPr>
-          <w:rFonts w:asciiTheme="majorHAnsi" w:hAnsiTheme="majorHAnsi" w:cstheme="majorHAnsi"/>
-          <w:b/>
-          <w:lang w:val="pt-BR"/>
-        </w:rPr>
-        <w:t xml:space="preserve"> 2</w:t>
-      </w:r>
-      <w:r>
-        <w:rPr>
-          <w:rFonts w:asciiTheme="majorHAnsi" w:hAnsiTheme="majorHAnsi" w:cstheme="majorHAnsi"/>
-          <w:b/>
-          <w:lang w:val="pt-BR"/>
-        </w:rPr>
-        <w:t xml:space="preserve"> - </w:t>
-      </w:r>
-      <w:r>
-        <w:rPr>
-          <w:rFonts w:asciiTheme="majorHAnsi" w:hAnsiTheme="majorHAnsi" w:cstheme="majorHAnsi"/>
-          <w:b/>
-          <w:lang w:val="pt-BR"/>
-        </w:rPr>
-        <w:t>Atrasar intencionalmente o início da construção até que haja mais frentes</w:t>
-      </w:r>
-      <w:r>
-        <w:rPr>
-          <w:rFonts w:asciiTheme="majorHAnsi" w:hAnsiTheme="majorHAnsi" w:cstheme="majorHAnsi"/>
-          <w:b/>
-          <w:lang w:val="pt-BR"/>
-        </w:rPr>
-        <w:t xml:space="preserve"> </w:t>
-      </w:r>
-      <w:r>
-        <w:rPr>
-          <w:rFonts w:asciiTheme="majorHAnsi" w:hAnsiTheme="majorHAnsi" w:cstheme="majorHAnsi"/>
-          <w:b/>
-          <w:lang w:val="pt-BR"/>
-        </w:rPr>
-        <w:t>de trabalho disponíveis pode acelerar o aumento da produtividade.</w:t>
+        <w:t>Exibição 2 - Atrasar intencionalmente o início da construção até que haja mais frentes de trabalho disponíveis pode acelerar o aumento da produtividade.</w:t>
       </w:r>
     </w:p>
     <w:p>
@@ -1910,15 +1603,15 @@
         <w:spacing w:after="0" w:line="360" w:lineRule="auto"/>
         <w:jc w:val="center"/>
         <w:rPr>
-          <w:rFonts w:ascii="Times New Roman" w:hAnsi="Times New Roman"/>
-          <w:sz w:val="24"/>
-          <w:szCs w:val="24"/>
-          <w:lang w:val="pt-BR"/>
-        </w:rPr>
-      </w:pPr>
-      <w:r>
-        <w:rPr>
-          <w:rFonts w:ascii="Times New Roman" w:hAnsi="Times New Roman"/>
+          <w:rFonts w:asciiTheme="majorHAnsi" w:hAnsiTheme="majorHAnsi" w:cstheme="majorHAnsi"/>
+          <w:sz w:val="24"/>
+          <w:szCs w:val="24"/>
+          <w:lang w:val="pt-BR"/>
+        </w:rPr>
+      </w:pPr>
+      <w:r>
+        <w:rPr>
+          <w:rFonts w:asciiTheme="majorHAnsi" w:hAnsiTheme="majorHAnsi" w:cstheme="majorHAnsi"/>
           <w:noProof/>
           <w:sz w:val="24"/>
           <w:szCs w:val="24"/>
@@ -1926,7 +1619,7 @@
         </w:rPr>
         <w:lastRenderedPageBreak/>
         <w:drawing>
-          <wp:inline distT="0" distB="0" distL="0" distR="0">
+          <wp:inline distT="0" distB="0" distL="0" distR="0" wp14:anchorId="373844C1" wp14:editId="04B26FC4">
             <wp:extent cx="5398770" cy="3490595"/>
             <wp:effectExtent l="0" t="0" r="0" b="0"/>
             <wp:docPr id="3" name="Imagem 3"/>
@@ -4919,7 +4612,7 @@
   <a:extraClrSchemeLst/>
   <a:extLst>
     <a:ext uri="{05A4C25C-085E-4340-85A3-A5531E510DB2}">
-      <thm15:themeFamily xmlns="" xmlns:thm15="http://schemas.microsoft.com/office/thememl/2012/main" name="Office Theme" id="{62F939B6-93AF-4DB8-9C6B-D6C7DFDC589F}" vid="{4A3C46E8-61CC-4603-A589-7422A47A8E4A}"/>
+      <thm15:themeFamily xmlns:thm15="http://schemas.microsoft.com/office/thememl/2012/main" xmlns="" name="Office Theme" id="{62F939B6-93AF-4DB8-9C6B-D6C7DFDC589F}" vid="{4A3C46E8-61CC-4603-A589-7422A47A8E4A}"/>
     </a:ext>
   </a:extLst>
 </a:theme>
@@ -4930,7 +4623,7 @@
 </file>
 
 <file path=customXml/itemProps1.xml><?xml version="1.0" encoding="utf-8"?>
-<ds:datastoreItem xmlns:ds="http://schemas.openxmlformats.org/officeDocument/2006/customXml" ds:itemID="{4F6B9A14-16FC-402B-A389-61F4E09B3775}">
+<ds:datastoreItem xmlns:ds="http://schemas.openxmlformats.org/officeDocument/2006/customXml" ds:itemID="{94AF3B07-8784-4B0C-9D2D-304FDF66B687}">
   <ds:schemaRefs>
     <ds:schemaRef ds:uri="http://schemas.openxmlformats.org/officeDocument/2006/bibliography"/>
   </ds:schemaRefs>

</xml_diff>